<commit_message>
Update docs - testplan ingevult
</commit_message>
<xml_diff>
--- a/1. Documentatie/OntwerpDocument_Richard.docx
+++ b/1. Documentatie/OntwerpDocument_Richard.docx
@@ -25,7 +25,7 @@
             <v:path o:extrusionok="f" gradientshapeok="t" o:connecttype="rect"/>
             <o:lock v:ext="edit" aspectratio="t"/>
           </v:shapetype>
-          <v:shape id="_x0000_i1036" type="#_x0000_t75" style="width:467.55pt;height:605pt">
+          <v:shape id="_x0000_i1025" type="#_x0000_t75" style="width:467.55pt;height:605pt">
             <v:imagedata r:id="rId8" o:title="Untitled-5"/>
           </v:shape>
         </w:pict>
@@ -33,6 +33,15 @@
     </w:p>
     <w:sdt>
       <w:sdtPr>
+        <w:rPr>
+          <w:rFonts w:asciiTheme="minorHAnsi" w:eastAsiaTheme="minorHAnsi" w:hAnsiTheme="minorHAnsi" w:cstheme="minorBidi"/>
+          <w:b w:val="0"/>
+          <w:bCs w:val="0"/>
+          <w:color w:val="auto"/>
+          <w:sz w:val="22"/>
+          <w:szCs w:val="22"/>
+          <w:lang w:val="nl-NL" w:eastAsia="en-US"/>
+        </w:rPr>
         <w:id w:val="1766196128"/>
         <w:docPartObj>
           <w:docPartGallery w:val="Table of Contents"/>
@@ -41,12 +50,7 @@
       </w:sdtPr>
       <w:sdtEndPr>
         <w:rPr>
-          <w:rFonts w:asciiTheme="minorHAnsi" w:eastAsiaTheme="minorHAnsi" w:hAnsiTheme="minorHAnsi" w:cstheme="minorBidi"/>
           <w:noProof/>
-          <w:color w:val="auto"/>
-          <w:sz w:val="22"/>
-          <w:szCs w:val="22"/>
-          <w:lang w:val="nl-NL" w:eastAsia="en-US"/>
         </w:rPr>
       </w:sdtEndPr>
       <w:sdtContent>
@@ -302,41 +306,38 @@
     <w:p/>
     <w:p/>
     <w:p/>
-    <w:p>
-      <w:bookmarkStart w:id="0" w:name="_GoBack"/>
+    <w:p/>
+    <w:p/>
+    <w:p/>
+    <w:p/>
+    <w:p/>
+    <w:p/>
+    <w:p/>
+    <w:p/>
+    <w:p/>
+    <w:p/>
+    <w:p/>
+    <w:p/>
+    <w:p/>
+    <w:p/>
+    <w:p/>
+    <w:p>
+      <w:pPr>
+        <w:pStyle w:val="Heading1"/>
+        <w:rPr>
+          <w:b/>
+          <w:u w:val="single"/>
+        </w:rPr>
+      </w:pPr>
+      <w:bookmarkStart w:id="0" w:name="_Toc405725383"/>
+      <w:r>
+        <w:rPr>
+          <w:b/>
+          <w:u w:val="single"/>
+        </w:rPr>
+        <w:t>Inleiding</w:t>
+      </w:r>
       <w:bookmarkEnd w:id="0"/>
-    </w:p>
-    <w:p/>
-    <w:p/>
-    <w:p/>
-    <w:p/>
-    <w:p/>
-    <w:p/>
-    <w:p/>
-    <w:p/>
-    <w:p/>
-    <w:p/>
-    <w:p/>
-    <w:p/>
-    <w:p/>
-    <w:p/>
-    <w:p>
-      <w:pPr>
-        <w:pStyle w:val="Heading1"/>
-        <w:rPr>
-          <w:b/>
-          <w:u w:val="single"/>
-        </w:rPr>
-      </w:pPr>
-      <w:bookmarkStart w:id="1" w:name="_Toc405725383"/>
-      <w:r>
-        <w:rPr>
-          <w:b/>
-          <w:u w:val="single"/>
-        </w:rPr>
-        <w:t>Inleiding</w:t>
-      </w:r>
-      <w:bookmarkEnd w:id="1"/>
     </w:p>
     <w:p>
       <w:r>
@@ -358,16 +359,16 @@
       <w:pPr>
         <w:pStyle w:val="Heading1"/>
       </w:pPr>
-      <w:bookmarkStart w:id="2" w:name="_Toc405725384"/>
+      <w:bookmarkStart w:id="1" w:name="_Toc405725384"/>
       <w:r>
         <w:t>Klassendiagram</w:t>
       </w:r>
-      <w:bookmarkEnd w:id="2"/>
+      <w:bookmarkEnd w:id="1"/>
     </w:p>
     <w:p>
       <w:r>
         <w:pict>
-          <v:shape id="_x0000_i1037" type="#_x0000_t75" style="width:467.55pt;height:249.65pt">
+          <v:shape id="_x0000_i1026" type="#_x0000_t75" style="width:467.55pt;height:249.65pt">
             <v:imagedata r:id="rId9" o:title="dfsfs"/>
           </v:shape>
         </w:pict>
@@ -375,7 +376,65 @@
     </w:p>
     <w:p/>
     <w:p/>
-    <w:p/>
+    <w:p>
+      <w:bookmarkStart w:id="2" w:name="_GoBack"/>
+      <w:r>
+        <w:rPr>
+          <w:noProof/>
+          <w:lang w:eastAsia="nl-NL"/>
+        </w:rPr>
+        <w:lastRenderedPageBreak/>
+        <w:drawing>
+          <wp:inline distT="0" distB="0" distL="0" distR="0">
+            <wp:extent cx="4845050" cy="4643120"/>
+            <wp:effectExtent l="0" t="0" r="0" b="5080"/>
+            <wp:docPr id="1" name="Picture 1" descr="C:\Users\Richard\Desktop\Knipsel.JPG"/>
+            <wp:cNvGraphicFramePr>
+              <a:graphicFrameLocks xmlns:a="http://schemas.openxmlformats.org/drawingml/2006/main" noChangeAspect="1"/>
+            </wp:cNvGraphicFramePr>
+            <a:graphic xmlns:a="http://schemas.openxmlformats.org/drawingml/2006/main">
+              <a:graphicData uri="http://schemas.openxmlformats.org/drawingml/2006/picture">
+                <pic:pic xmlns:pic="http://schemas.openxmlformats.org/drawingml/2006/picture">
+                  <pic:nvPicPr>
+                    <pic:cNvPr id="0" name="Picture 14" descr="C:\Users\Richard\Desktop\Knipsel.JPG"/>
+                    <pic:cNvPicPr>
+                      <a:picLocks noChangeAspect="1" noChangeArrowheads="1"/>
+                    </pic:cNvPicPr>
+                  </pic:nvPicPr>
+                  <pic:blipFill>
+                    <a:blip r:embed="rId10">
+                      <a:extLst>
+                        <a:ext uri="{28A0092B-C50C-407E-A947-70E740481C1C}">
+                          <a14:useLocalDpi xmlns:a14="http://schemas.microsoft.com/office/drawing/2010/main" val="0"/>
+                        </a:ext>
+                      </a:extLst>
+                    </a:blip>
+                    <a:srcRect/>
+                    <a:stretch>
+                      <a:fillRect/>
+                    </a:stretch>
+                  </pic:blipFill>
+                  <pic:spPr bwMode="auto">
+                    <a:xfrm>
+                      <a:off x="0" y="0"/>
+                      <a:ext cx="4845050" cy="4643120"/>
+                    </a:xfrm>
+                    <a:prstGeom prst="rect">
+                      <a:avLst/>
+                    </a:prstGeom>
+                    <a:noFill/>
+                    <a:ln>
+                      <a:noFill/>
+                    </a:ln>
+                  </pic:spPr>
+                </pic:pic>
+              </a:graphicData>
+            </a:graphic>
+          </wp:inline>
+        </w:drawing>
+      </w:r>
+      <w:bookmarkEnd w:id="2"/>
+    </w:p>
     <w:p/>
     <w:p/>
     <w:p/>
@@ -398,9 +457,10 @@
     </w:p>
     <w:p>
       <w:r>
+        <w:lastRenderedPageBreak/>
         <w:pict>
-          <v:shape id="_x0000_i1025" type="#_x0000_t75" style="width:467.55pt;height:234.7pt">
-            <v:imagedata r:id="rId10" o:title="fsfsxfsdsc"/>
+          <v:shape id="_x0000_i1027" type="#_x0000_t75" style="width:467.55pt;height:234.7pt">
+            <v:imagedata r:id="rId11" o:title="fsfsxfsdsc"/>
           </v:shape>
         </w:pict>
       </w:r>
@@ -433,8 +493,8 @@
       </w:pPr>
       <w:r>
         <w:pict>
-          <v:shape id="_x0000_i1026" type="#_x0000_t75" style="width:221.6pt;height:207.6pt">
-            <v:imagedata r:id="rId11" o:title="sfsdsvsv"/>
+          <v:shape id="_x0000_i1028" type="#_x0000_t75" style="width:221.6pt;height:207.6pt">
+            <v:imagedata r:id="rId12" o:title="sfsdsvsv"/>
           </v:shape>
         </w:pict>
       </w:r>
@@ -478,9 +538,10 @@
     </w:p>
     <w:p>
       <w:r>
+        <w:lastRenderedPageBreak/>
         <w:pict>
-          <v:shape id="_x0000_i1027" type="#_x0000_t75" style="width:467.55pt;height:221.6pt">
-            <v:imagedata r:id="rId12" o:title="dsf"/>
+          <v:shape id="_x0000_i1029" type="#_x0000_t75" style="width:467.55pt;height:221.6pt">
+            <v:imagedata r:id="rId13" o:title="dsf"/>
           </v:shape>
         </w:pict>
       </w:r>
@@ -511,8 +572,8 @@
           <w:b/>
         </w:rPr>
         <w:pict>
-          <v:shape id="_x0000_i1028" type="#_x0000_t75" style="width:467.55pt;height:234.7pt">
-            <v:imagedata r:id="rId13" o:title="kjgfjdf"/>
+          <v:shape id="_x0000_i1030" type="#_x0000_t75" style="width:467.55pt;height:234.7pt">
+            <v:imagedata r:id="rId14" o:title="kjgfjdf"/>
           </v:shape>
         </w:pict>
       </w:r>
@@ -548,6 +609,7 @@
         </w:rPr>
       </w:pPr>
       <w:r>
+        <w:lastRenderedPageBreak/>
         <w:t xml:space="preserve">Als je vervolgens op gennouske klikt krijg je account en loguit te zien. Als je op account klikt krijg je de koop geschiedenis van het account te zien, zoals je dat kan zien bij </w:t>
       </w:r>
       <w:r>
@@ -561,8 +623,8 @@
       </w:r>
       <w:r>
         <w:pict>
-          <v:shape id="_x0000_i1029" type="#_x0000_t75" style="width:467.55pt;height:271.15pt">
-            <v:imagedata r:id="rId14" o:title="sdfdsdsvds"/>
+          <v:shape id="_x0000_i1031" type="#_x0000_t75" style="width:467.55pt;height:271.15pt">
+            <v:imagedata r:id="rId15" o:title="sdfdsdsvds"/>
           </v:shape>
         </w:pict>
       </w:r>
@@ -650,9 +712,10 @@
         </w:rPr>
       </w:pPr>
       <w:r>
+        <w:lastRenderedPageBreak/>
         <w:pict>
-          <v:shape id="_x0000_i1030" type="#_x0000_t75" style="width:467.55pt;height:273.05pt">
-            <v:imagedata r:id="rId15" o:title="sfdsfdfsfsf"/>
+          <v:shape id="_x0000_i1032" type="#_x0000_t75" style="width:467.55pt;height:273.05pt">
+            <v:imagedata r:id="rId16" o:title="sfdsfdfsfsf"/>
           </v:shape>
         </w:pict>
       </w:r>
@@ -771,8 +834,8 @@
       </w:pPr>
       <w:r>
         <w:pict>
-          <v:shape id="_x0000_i1031" type="#_x0000_t75" style="width:467.55pt;height:230.05pt">
-            <v:imagedata r:id="rId16" o:title=";lslksds"/>
+          <v:shape id="_x0000_i1033" type="#_x0000_t75" style="width:467.55pt;height:230.05pt">
+            <v:imagedata r:id="rId17" o:title=";lslksds"/>
           </v:shape>
         </w:pict>
       </w:r>
@@ -813,8 +876,8 @@
           <w:b/>
         </w:rPr>
         <w:pict>
-          <v:shape id="_x0000_i1032" type="#_x0000_t75" style="width:467.55pt;height:237.5pt">
-            <v:imagedata r:id="rId17" o:title="dgsservw"/>
+          <v:shape id="_x0000_i1034" type="#_x0000_t75" style="width:467.55pt;height:237.5pt">
+            <v:imagedata r:id="rId18" o:title="dgsservw"/>
           </v:shape>
         </w:pict>
       </w:r>
@@ -827,13 +890,13 @@
     </w:p>
     <w:p>
       <w:r>
+        <w:t>Vervolgens als je op verder drukt krijg je een overzicht van de beschikbare betaalmethodes Zie FIG.08</w:t>
+      </w:r>
+    </w:p>
+    <w:p/>
+    <w:p>
+      <w:r>
         <w:lastRenderedPageBreak/>
-        <w:t>Vervolgens als je op verder drukt krijg je een overzicht van de beschikbare betaalmethodes Zie FIG.08</w:t>
-      </w:r>
-    </w:p>
-    <w:p/>
-    <w:p>
-      <w:r>
         <w:t xml:space="preserve">Na het selecteren van de betaalmethode moet je je betaalgegevens invullen als je deze betaal methode voor het eerste keer is gebruikt anders wordt je meteen naar de geselecteerde betaal methode gestuurd. Op </w:t>
       </w:r>
       <w:r>
@@ -849,8 +912,8 @@
     <w:p>
       <w:r>
         <w:pict>
-          <v:shape id="_x0000_i1033" type="#_x0000_t75" style="width:467.55pt;height:230.05pt">
-            <v:imagedata r:id="rId18" o:title="dajdksjdksjfs"/>
+          <v:shape id="_x0000_i1035" type="#_x0000_t75" style="width:467.55pt;height:230.05pt">
+            <v:imagedata r:id="rId19" o:title="dajdksjdksjfs"/>
           </v:shape>
         </w:pict>
       </w:r>
@@ -898,8 +961,8 @@
       <w:r>
         <w:lastRenderedPageBreak/>
         <w:pict>
-          <v:shape id="_x0000_i1034" type="#_x0000_t75" style="width:252.45pt;height:202.9pt">
-            <v:imagedata r:id="rId19" o:title="lksjds"/>
+          <v:shape id="_x0000_i1036" type="#_x0000_t75" style="width:252.45pt;height:202.9pt">
+            <v:imagedata r:id="rId20" o:title="lksjds"/>
           </v:shape>
         </w:pict>
       </w:r>
@@ -911,8 +974,8 @@
       </w:r>
       <w:r>
         <w:pict>
-          <v:shape id="_x0000_i1035" type="#_x0000_t75" style="width:468.45pt;height:236.55pt">
-            <v:imagedata r:id="rId20" o:title="sdfsfsfsf"/>
+          <v:shape id="_x0000_i1037" type="#_x0000_t75" style="width:468.45pt;height:236.55pt">
+            <v:imagedata r:id="rId21" o:title="sdfsfsfsf"/>
           </v:shape>
         </w:pict>
       </w:r>
@@ -924,7 +987,7 @@
       </w:r>
     </w:p>
     <w:sectPr>
-      <w:footerReference w:type="default" r:id="rId21"/>
+      <w:footerReference w:type="default" r:id="rId22"/>
       <w:pgSz w:w="12240" w:h="15840"/>
       <w:pgMar w:top="1440" w:right="1440" w:bottom="1440" w:left="1440" w:header="720" w:footer="720" w:gutter="0"/>
       <w:cols w:space="720"/>
@@ -1040,7 +1103,7 @@
               </w14:shadow>
               <w14:numForm w14:val="oldStyle"/>
             </w:rPr>
-            <w:t>5</w:t>
+            <w:t>6</w:t>
           </w:r>
           <w:r>
             <w:rPr>
@@ -2102,7 +2165,7 @@
 </file>
 
 <file path=customXml/itemProps1.xml><?xml version="1.0" encoding="utf-8"?>
-<ds:datastoreItem xmlns:ds="http://schemas.openxmlformats.org/officeDocument/2006/customXml" ds:itemID="{49DB7E4D-4856-4818-B6E7-0943F68AE07A}">
+<ds:datastoreItem xmlns:ds="http://schemas.openxmlformats.org/officeDocument/2006/customXml" ds:itemID="{A61BB2FC-FE38-4BA9-8CA6-AEFF565294A8}">
   <ds:schemaRefs>
     <ds:schemaRef ds:uri="http://schemas.openxmlformats.org/officeDocument/2006/bibliography"/>
   </ds:schemaRefs>

</xml_diff>